<commit_message>
cambios en los requisitos funcionales
</commit_message>
<xml_diff>
--- a/Proyecto - Juego de Rol/Lista de requisitos funcionales.docx
+++ b/Proyecto - Juego de Rol/Lista de requisitos funcionales.docx
@@ -376,24 +376,650 @@
         </w:rPr>
         <w:t>Gestión de mensajes: enviar mensaje, borrar mensaje, ver mensaje.</w:t>
       </w:r>
+    </w:p>
+    <w:p>
+      <w:pPr>
+        <w:rPr>
+          <w:sz w:val="24"/>
+          <w:szCs w:val="24"/>
+        </w:rPr>
+      </w:pPr>
+    </w:p>
+    <w:p>
+      <w:pPr>
+        <w:rPr>
+          <w:sz w:val="24"/>
+          <w:szCs w:val="24"/>
+        </w:rPr>
+      </w:pPr>
+      <w:r>
+        <w:rPr>
+          <w:sz w:val="24"/>
+          <w:szCs w:val="24"/>
+        </w:rPr>
+        <w:t>Requisitos de datos:</w:t>
+      </w:r>
+    </w:p>
+    <w:p>
+      <w:pPr>
+        <w:pStyle w:val="Prrafodelista"/>
+        <w:numPr>
+          <w:ilvl w:val="0"/>
+          <w:numId w:val="4"/>
+        </w:numPr>
+        <w:rPr>
+          <w:sz w:val="24"/>
+          <w:szCs w:val="24"/>
+        </w:rPr>
+      </w:pPr>
+      <w:r>
+        <w:rPr>
+          <w:sz w:val="24"/>
+          <w:szCs w:val="24"/>
+        </w:rPr>
+        <w:t>RD1:</w:t>
+      </w:r>
+    </w:p>
+    <w:p>
+      <w:pPr>
+        <w:rPr>
+          <w:sz w:val="24"/>
+          <w:szCs w:val="24"/>
+        </w:rPr>
+      </w:pPr>
+      <w:proofErr w:type="spellStart"/>
+      <w:r>
+        <w:rPr>
+          <w:sz w:val="24"/>
+          <w:szCs w:val="24"/>
+        </w:rPr>
+        <w:t>Datos_usuario</w:t>
+      </w:r>
+      <w:proofErr w:type="spellEnd"/>
+      <w:r>
+        <w:rPr>
+          <w:sz w:val="24"/>
+          <w:szCs w:val="24"/>
+        </w:rPr>
+        <w:t>.</w:t>
+      </w:r>
+    </w:p>
+    <w:p>
+      <w:pPr>
+        <w:rPr>
+          <w:sz w:val="24"/>
+          <w:szCs w:val="24"/>
+        </w:rPr>
+      </w:pPr>
+      <w:r>
+        <w:rPr>
+          <w:sz w:val="24"/>
+          <w:szCs w:val="24"/>
+        </w:rPr>
+        <w:tab/>
+      </w:r>
+      <w:proofErr w:type="spellStart"/>
+      <w:r>
+        <w:rPr>
+          <w:sz w:val="24"/>
+          <w:szCs w:val="24"/>
+        </w:rPr>
+        <w:t>nombre_usuario</w:t>
+      </w:r>
+      <w:proofErr w:type="spellEnd"/>
+      <w:r>
+        <w:rPr>
+          <w:sz w:val="24"/>
+          <w:szCs w:val="24"/>
+        </w:rPr>
+        <w:t xml:space="preserve">, contraseña, </w:t>
+      </w:r>
+      <w:proofErr w:type="spellStart"/>
+      <w:r>
+        <w:rPr>
+          <w:sz w:val="24"/>
+          <w:szCs w:val="24"/>
+        </w:rPr>
+        <w:t>confirmacion_contraseña</w:t>
+      </w:r>
+      <w:proofErr w:type="spellEnd"/>
+      <w:r>
+        <w:rPr>
+          <w:sz w:val="24"/>
+          <w:szCs w:val="24"/>
+        </w:rPr>
+        <w:t xml:space="preserve">, email, Nombre, apellidos, sexo, </w:t>
+      </w:r>
+      <w:proofErr w:type="spellStart"/>
+      <w:r>
+        <w:rPr>
+          <w:sz w:val="24"/>
+          <w:szCs w:val="24"/>
+        </w:rPr>
+        <w:t>fecha_nacimiento</w:t>
+      </w:r>
+      <w:proofErr w:type="spellEnd"/>
+    </w:p>
+    <w:p>
+      <w:pPr>
+        <w:pStyle w:val="Prrafodelista"/>
+        <w:numPr>
+          <w:ilvl w:val="0"/>
+          <w:numId w:val="4"/>
+        </w:numPr>
+        <w:rPr>
+          <w:sz w:val="24"/>
+          <w:szCs w:val="24"/>
+        </w:rPr>
+      </w:pPr>
+      <w:r>
+        <w:rPr>
+          <w:sz w:val="24"/>
+          <w:szCs w:val="24"/>
+        </w:rPr>
+        <w:t>RD2 = RD1</w:t>
+      </w:r>
+    </w:p>
+    <w:p>
+      <w:pPr>
+        <w:rPr>
+          <w:sz w:val="24"/>
+          <w:szCs w:val="24"/>
+        </w:rPr>
+      </w:pPr>
+      <w:proofErr w:type="spellStart"/>
+      <w:r>
+        <w:rPr>
+          <w:sz w:val="24"/>
+          <w:szCs w:val="24"/>
+        </w:rPr>
+        <w:t>Usuario_almacenado</w:t>
+      </w:r>
+      <w:proofErr w:type="spellEnd"/>
+      <w:r>
+        <w:rPr>
+          <w:sz w:val="24"/>
+          <w:szCs w:val="24"/>
+        </w:rPr>
+        <w:t>:</w:t>
+      </w:r>
+    </w:p>
+    <w:p>
+      <w:pPr>
+        <w:pStyle w:val="Prrafodelista"/>
+        <w:numPr>
+          <w:ilvl w:val="0"/>
+          <w:numId w:val="4"/>
+        </w:numPr>
+        <w:rPr>
+          <w:sz w:val="24"/>
+          <w:szCs w:val="24"/>
+        </w:rPr>
+      </w:pPr>
+      <w:r>
+        <w:rPr>
+          <w:sz w:val="24"/>
+          <w:szCs w:val="24"/>
+        </w:rPr>
+        <w:t xml:space="preserve">RD3 </w:t>
+      </w:r>
+    </w:p>
+    <w:p>
+      <w:pPr>
+        <w:rPr>
+          <w:sz w:val="24"/>
+          <w:szCs w:val="24"/>
+        </w:rPr>
+      </w:pPr>
+    </w:p>
+    <w:p>
+      <w:pPr>
+        <w:ind w:firstLine="360"/>
+        <w:rPr>
+          <w:sz w:val="24"/>
+          <w:szCs w:val="24"/>
+        </w:rPr>
+      </w:pPr>
+      <w:r>
+        <w:rPr>
+          <w:sz w:val="24"/>
+          <w:szCs w:val="24"/>
+        </w:rPr>
+        <w:lastRenderedPageBreak/>
+        <w:t xml:space="preserve">Un usuario podrá </w:t>
+      </w:r>
+      <w:r>
+        <w:rPr>
+          <w:b/>
+          <w:sz w:val="24"/>
+          <w:szCs w:val="24"/>
+        </w:rPr>
+        <w:t>crearse una cuenta</w:t>
+      </w:r>
+      <w:r>
+        <w:rPr>
+          <w:sz w:val="24"/>
+          <w:szCs w:val="24"/>
+        </w:rPr>
+        <w:t xml:space="preserve"> rellenando los siguientes datos: </w:t>
+      </w:r>
+      <w:proofErr w:type="spellStart"/>
+      <w:r>
+        <w:rPr>
+          <w:sz w:val="24"/>
+          <w:szCs w:val="24"/>
+        </w:rPr>
+        <w:t>nombre_usuario</w:t>
+      </w:r>
+      <w:proofErr w:type="spellEnd"/>
+      <w:r>
+        <w:rPr>
+          <w:sz w:val="24"/>
+          <w:szCs w:val="24"/>
+        </w:rPr>
+        <w:t>, contraseña,</w:t>
+      </w:r>
+      <w:r>
+        <w:rPr>
+          <w:sz w:val="24"/>
+          <w:szCs w:val="24"/>
+        </w:rPr>
+        <w:t xml:space="preserve"> </w:t>
+      </w:r>
+      <w:proofErr w:type="spellStart"/>
+      <w:r>
+        <w:rPr>
+          <w:sz w:val="24"/>
+          <w:szCs w:val="24"/>
+        </w:rPr>
+        <w:t>c</w:t>
+      </w:r>
+      <w:r>
+        <w:rPr>
+          <w:sz w:val="24"/>
+          <w:szCs w:val="24"/>
+        </w:rPr>
+        <w:t>onfirmacion_contraseña</w:t>
+      </w:r>
+      <w:proofErr w:type="spellEnd"/>
+      <w:r>
+        <w:rPr>
+          <w:sz w:val="24"/>
+          <w:szCs w:val="24"/>
+        </w:rPr>
+        <w:t xml:space="preserve">, </w:t>
+      </w:r>
+      <w:r>
+        <w:rPr>
+          <w:sz w:val="24"/>
+          <w:szCs w:val="24"/>
+        </w:rPr>
+        <w:t>email</w:t>
+      </w:r>
+      <w:r>
+        <w:rPr>
+          <w:sz w:val="24"/>
+          <w:szCs w:val="24"/>
+        </w:rPr>
+        <w:t xml:space="preserve">, Nombre, apellidos, sexo, </w:t>
+      </w:r>
+      <w:proofErr w:type="spellStart"/>
+      <w:r>
+        <w:rPr>
+          <w:sz w:val="24"/>
+          <w:szCs w:val="24"/>
+        </w:rPr>
+        <w:t>fecha_nacimiento</w:t>
+      </w:r>
+      <w:proofErr w:type="spellEnd"/>
+      <w:r>
+        <w:rPr>
+          <w:sz w:val="24"/>
+          <w:szCs w:val="24"/>
+        </w:rPr>
+        <w:t>. El sistema devolverá un mensaje indicando que el usuario ha sido dado de alta correctamente.</w:t>
+      </w:r>
+    </w:p>
+    <w:p>
+      <w:pPr>
+        <w:ind w:firstLine="360"/>
+        <w:rPr>
+          <w:sz w:val="24"/>
+          <w:szCs w:val="24"/>
+        </w:rPr>
+      </w:pPr>
+      <w:r>
+        <w:rPr>
+          <w:sz w:val="24"/>
+          <w:szCs w:val="24"/>
+        </w:rPr>
+        <w:t xml:space="preserve">Un usuario únicamente podrá </w:t>
+      </w:r>
+      <w:r>
+        <w:rPr>
+          <w:b/>
+          <w:sz w:val="24"/>
+          <w:szCs w:val="24"/>
+        </w:rPr>
+        <w:t>modificar</w:t>
+      </w:r>
+      <w:r>
+        <w:rPr>
+          <w:sz w:val="24"/>
+          <w:szCs w:val="24"/>
+        </w:rPr>
+        <w:t xml:space="preserve"> su contraseña </w:t>
+      </w:r>
+      <w:proofErr w:type="spellStart"/>
+      <w:r>
+        <w:rPr>
+          <w:sz w:val="24"/>
+          <w:szCs w:val="24"/>
+        </w:rPr>
+        <w:t>ó</w:t>
+      </w:r>
+      <w:proofErr w:type="spellEnd"/>
+      <w:r>
+        <w:rPr>
+          <w:sz w:val="24"/>
+          <w:szCs w:val="24"/>
+        </w:rPr>
+        <w:t xml:space="preserve"> email. El sistema devolverá un mensaje indicando que la modificación ha tenido éxito o no.</w:t>
+      </w:r>
+    </w:p>
+    <w:p>
+      <w:pPr>
+        <w:ind w:firstLine="360"/>
+        <w:rPr>
+          <w:sz w:val="24"/>
+          <w:szCs w:val="24"/>
+        </w:rPr>
+      </w:pPr>
+      <w:r>
+        <w:rPr>
+          <w:sz w:val="24"/>
+          <w:szCs w:val="24"/>
+        </w:rPr>
+        <w:t xml:space="preserve">Un usuario tendrá la opción de </w:t>
+      </w:r>
+      <w:r>
+        <w:rPr>
+          <w:b/>
+          <w:sz w:val="24"/>
+          <w:szCs w:val="24"/>
+        </w:rPr>
+        <w:t>borrar su cuenta</w:t>
+      </w:r>
+      <w:r>
+        <w:rPr>
+          <w:sz w:val="24"/>
+          <w:szCs w:val="24"/>
+        </w:rPr>
+        <w:t>. El sistema le pedirá su nombre de usuario, correo electrónico y contraseña, pedirá una confirmación y después indicará si se ha realizado con éxito o no.</w:t>
+      </w:r>
+    </w:p>
+    <w:p>
+      <w:pPr>
+        <w:rPr>
+          <w:sz w:val="24"/>
+          <w:szCs w:val="24"/>
+        </w:rPr>
+      </w:pPr>
+    </w:p>
+    <w:p>
+      <w:pPr>
+        <w:rPr>
+          <w:sz w:val="24"/>
+          <w:szCs w:val="24"/>
+        </w:rPr>
+      </w:pPr>
+      <w:r>
+        <w:rPr>
+          <w:sz w:val="24"/>
+          <w:szCs w:val="24"/>
+        </w:rPr>
+        <w:t>Un usuario podrá crear un personaje indicando: nombre personaje, sexo, raza, tipo.</w:t>
+      </w:r>
+    </w:p>
+    <w:p>
+      <w:pPr>
+        <w:pStyle w:val="Prrafodelista"/>
+        <w:numPr>
+          <w:ilvl w:val="0"/>
+          <w:numId w:val="4"/>
+        </w:numPr>
+        <w:rPr>
+          <w:sz w:val="24"/>
+          <w:szCs w:val="24"/>
+        </w:rPr>
+      </w:pPr>
+      <w:r>
+        <w:rPr>
+          <w:sz w:val="24"/>
+          <w:szCs w:val="24"/>
+        </w:rPr>
+        <w:t xml:space="preserve">Sexo: Si es masculino </w:t>
+      </w:r>
+      <w:proofErr w:type="spellStart"/>
+      <w:r>
+        <w:rPr>
+          <w:sz w:val="24"/>
+          <w:szCs w:val="24"/>
+        </w:rPr>
+        <w:t>ó</w:t>
+      </w:r>
       <w:bookmarkStart w:id="0" w:name="_GoBack"/>
       <w:bookmarkEnd w:id="0"/>
-    </w:p>
-    <w:p>
-      <w:pPr>
-        <w:rPr>
-          <w:sz w:val="24"/>
-          <w:szCs w:val="24"/>
-        </w:rPr>
-      </w:pPr>
-    </w:p>
-    <w:p>
-      <w:pPr>
-        <w:rPr>
-          <w:sz w:val="24"/>
-          <w:szCs w:val="24"/>
-        </w:rPr>
-      </w:pPr>
+      <w:proofErr w:type="spellEnd"/>
+      <w:r>
+        <w:rPr>
+          <w:sz w:val="24"/>
+          <w:szCs w:val="24"/>
+        </w:rPr>
+        <w:t xml:space="preserve"> femenino.</w:t>
+      </w:r>
+    </w:p>
+    <w:p>
+      <w:pPr>
+        <w:pStyle w:val="Prrafodelista"/>
+        <w:numPr>
+          <w:ilvl w:val="0"/>
+          <w:numId w:val="4"/>
+        </w:numPr>
+        <w:rPr>
+          <w:sz w:val="24"/>
+          <w:szCs w:val="24"/>
+        </w:rPr>
+      </w:pPr>
+      <w:r>
+        <w:rPr>
+          <w:sz w:val="24"/>
+          <w:szCs w:val="24"/>
+        </w:rPr>
+        <w:t>Raza: Elfo, orco, enano, humano.</w:t>
+      </w:r>
+    </w:p>
+    <w:p>
+      <w:pPr>
+        <w:pStyle w:val="Prrafodelista"/>
+        <w:numPr>
+          <w:ilvl w:val="0"/>
+          <w:numId w:val="4"/>
+        </w:numPr>
+        <w:rPr>
+          <w:sz w:val="24"/>
+          <w:szCs w:val="24"/>
+        </w:rPr>
+      </w:pPr>
+      <w:r>
+        <w:rPr>
+          <w:sz w:val="24"/>
+          <w:szCs w:val="24"/>
+        </w:rPr>
+        <w:t>Tipo: arquero, guerrero, mago, pícaro.</w:t>
+      </w:r>
+    </w:p>
+    <w:p>
+      <w:pPr>
+        <w:ind w:left="360"/>
+        <w:rPr>
+          <w:sz w:val="24"/>
+          <w:szCs w:val="24"/>
+        </w:rPr>
+      </w:pPr>
+      <w:r>
+        <w:rPr>
+          <w:sz w:val="24"/>
+          <w:szCs w:val="24"/>
+        </w:rPr>
+        <w:t xml:space="preserve">Al crear el personaje se establecerán unas características mínimas </w:t>
+      </w:r>
+      <w:r>
+        <w:rPr>
+          <w:sz w:val="24"/>
+          <w:szCs w:val="24"/>
+        </w:rPr>
+        <w:t>para todas las razas y tipos de personaje</w:t>
+      </w:r>
+      <w:r>
+        <w:rPr>
+          <w:sz w:val="24"/>
+          <w:szCs w:val="24"/>
+        </w:rPr>
+        <w:t>:</w:t>
+      </w:r>
+    </w:p>
+    <w:p>
+      <w:pPr>
+        <w:pStyle w:val="Prrafodelista"/>
+        <w:numPr>
+          <w:ilvl w:val="0"/>
+          <w:numId w:val="5"/>
+        </w:numPr>
+        <w:rPr>
+          <w:sz w:val="24"/>
+          <w:szCs w:val="24"/>
+        </w:rPr>
+      </w:pPr>
+      <w:r>
+        <w:rPr>
+          <w:sz w:val="24"/>
+          <w:szCs w:val="24"/>
+        </w:rPr>
+        <w:t>Ataque ( daño al atacar )</w:t>
+      </w:r>
+    </w:p>
+    <w:p>
+      <w:pPr>
+        <w:pStyle w:val="Prrafodelista"/>
+        <w:numPr>
+          <w:ilvl w:val="0"/>
+          <w:numId w:val="5"/>
+        </w:numPr>
+        <w:rPr>
+          <w:sz w:val="24"/>
+          <w:szCs w:val="24"/>
+        </w:rPr>
+      </w:pPr>
+      <w:r>
+        <w:rPr>
+          <w:sz w:val="24"/>
+          <w:szCs w:val="24"/>
+        </w:rPr>
+        <w:t>Defensa</w:t>
+      </w:r>
+      <w:r>
+        <w:rPr>
+          <w:sz w:val="24"/>
+          <w:szCs w:val="24"/>
+        </w:rPr>
+        <w:t xml:space="preserve"> ( reduce el daño recibido )</w:t>
+      </w:r>
+    </w:p>
+    <w:p>
+      <w:pPr>
+        <w:pStyle w:val="Prrafodelista"/>
+        <w:numPr>
+          <w:ilvl w:val="0"/>
+          <w:numId w:val="5"/>
+        </w:numPr>
+        <w:rPr>
+          <w:sz w:val="24"/>
+          <w:szCs w:val="24"/>
+        </w:rPr>
+      </w:pPr>
+      <w:r>
+        <w:rPr>
+          <w:sz w:val="24"/>
+          <w:szCs w:val="24"/>
+        </w:rPr>
+        <w:t>Destreza</w:t>
+      </w:r>
+      <w:r>
+        <w:rPr>
+          <w:sz w:val="24"/>
+          <w:szCs w:val="24"/>
+        </w:rPr>
+        <w:t xml:space="preserve"> ( velocidad de ataque )</w:t>
+      </w:r>
+    </w:p>
+    <w:p>
+      <w:pPr>
+        <w:pStyle w:val="Prrafodelista"/>
+        <w:numPr>
+          <w:ilvl w:val="0"/>
+          <w:numId w:val="5"/>
+        </w:numPr>
+        <w:rPr>
+          <w:sz w:val="24"/>
+          <w:szCs w:val="24"/>
+        </w:rPr>
+      </w:pPr>
+      <w:r>
+        <w:rPr>
+          <w:sz w:val="24"/>
+          <w:szCs w:val="24"/>
+        </w:rPr>
+        <w:t>Intelecto</w:t>
+      </w:r>
+      <w:r>
+        <w:rPr>
+          <w:sz w:val="24"/>
+          <w:szCs w:val="24"/>
+        </w:rPr>
+        <w:t xml:space="preserve"> ( capacidad mágica del personaje )</w:t>
+      </w:r>
+    </w:p>
+    <w:p>
+      <w:pPr>
+        <w:ind w:left="720"/>
+        <w:rPr>
+          <w:sz w:val="24"/>
+          <w:szCs w:val="24"/>
+        </w:rPr>
+      </w:pPr>
+      <w:r>
+        <w:rPr>
+          <w:sz w:val="24"/>
+          <w:szCs w:val="24"/>
+        </w:rPr>
+        <w:t xml:space="preserve">Es decir, al crear un personaje se asignarán </w:t>
+      </w:r>
+      <w:r>
+        <w:rPr>
+          <w:b/>
+          <w:sz w:val="24"/>
+          <w:szCs w:val="24"/>
+        </w:rPr>
+        <w:t>4</w:t>
+      </w:r>
+      <w:r>
+        <w:rPr>
+          <w:sz w:val="24"/>
+          <w:szCs w:val="24"/>
+        </w:rPr>
+        <w:t xml:space="preserve"> puntos a cada una de las características.</w:t>
+      </w:r>
     </w:p>
     <w:p>
       <w:pPr>
@@ -615,6 +1241,119 @@
     </w:lvl>
   </w:abstractNum>
   <w:abstractNum w:abstractNumId="2">
+    <w:nsid w:val="46DF12A1"/>
+    <w:multiLevelType w:val="hybridMultilevel"/>
+    <w:tmpl w:val="AD96D06A"/>
+    <w:lvl w:ilvl="0" w:tplc="0C0A0001">
+      <w:start w:val="1"/>
+      <w:numFmt w:val="bullet"/>
+      <w:lvlText w:val=""/>
+      <w:lvlJc w:val="left"/>
+      <w:pPr>
+        <w:ind w:left="1080" w:hanging="360"/>
+      </w:pPr>
+      <w:rPr>
+        <w:rFonts w:ascii="Symbol" w:hAnsi="Symbol" w:hint="default"/>
+      </w:rPr>
+    </w:lvl>
+    <w:lvl w:ilvl="1" w:tplc="0C0A0003" w:tentative="1">
+      <w:start w:val="1"/>
+      <w:numFmt w:val="bullet"/>
+      <w:lvlText w:val="o"/>
+      <w:lvlJc w:val="left"/>
+      <w:pPr>
+        <w:ind w:left="1800" w:hanging="360"/>
+      </w:pPr>
+      <w:rPr>
+        <w:rFonts w:ascii="Courier New" w:hAnsi="Courier New" w:cs="Courier New" w:hint="default"/>
+      </w:rPr>
+    </w:lvl>
+    <w:lvl w:ilvl="2" w:tplc="0C0A0005" w:tentative="1">
+      <w:start w:val="1"/>
+      <w:numFmt w:val="bullet"/>
+      <w:lvlText w:val=""/>
+      <w:lvlJc w:val="left"/>
+      <w:pPr>
+        <w:ind w:left="2520" w:hanging="360"/>
+      </w:pPr>
+      <w:rPr>
+        <w:rFonts w:ascii="Wingdings" w:hAnsi="Wingdings" w:hint="default"/>
+      </w:rPr>
+    </w:lvl>
+    <w:lvl w:ilvl="3" w:tplc="0C0A0001" w:tentative="1">
+      <w:start w:val="1"/>
+      <w:numFmt w:val="bullet"/>
+      <w:lvlText w:val=""/>
+      <w:lvlJc w:val="left"/>
+      <w:pPr>
+        <w:ind w:left="3240" w:hanging="360"/>
+      </w:pPr>
+      <w:rPr>
+        <w:rFonts w:ascii="Symbol" w:hAnsi="Symbol" w:hint="default"/>
+      </w:rPr>
+    </w:lvl>
+    <w:lvl w:ilvl="4" w:tplc="0C0A0003" w:tentative="1">
+      <w:start w:val="1"/>
+      <w:numFmt w:val="bullet"/>
+      <w:lvlText w:val="o"/>
+      <w:lvlJc w:val="left"/>
+      <w:pPr>
+        <w:ind w:left="3960" w:hanging="360"/>
+      </w:pPr>
+      <w:rPr>
+        <w:rFonts w:ascii="Courier New" w:hAnsi="Courier New" w:cs="Courier New" w:hint="default"/>
+      </w:rPr>
+    </w:lvl>
+    <w:lvl w:ilvl="5" w:tplc="0C0A0005" w:tentative="1">
+      <w:start w:val="1"/>
+      <w:numFmt w:val="bullet"/>
+      <w:lvlText w:val=""/>
+      <w:lvlJc w:val="left"/>
+      <w:pPr>
+        <w:ind w:left="4680" w:hanging="360"/>
+      </w:pPr>
+      <w:rPr>
+        <w:rFonts w:ascii="Wingdings" w:hAnsi="Wingdings" w:hint="default"/>
+      </w:rPr>
+    </w:lvl>
+    <w:lvl w:ilvl="6" w:tplc="0C0A0001" w:tentative="1">
+      <w:start w:val="1"/>
+      <w:numFmt w:val="bullet"/>
+      <w:lvlText w:val=""/>
+      <w:lvlJc w:val="left"/>
+      <w:pPr>
+        <w:ind w:left="5400" w:hanging="360"/>
+      </w:pPr>
+      <w:rPr>
+        <w:rFonts w:ascii="Symbol" w:hAnsi="Symbol" w:hint="default"/>
+      </w:rPr>
+    </w:lvl>
+    <w:lvl w:ilvl="7" w:tplc="0C0A0003" w:tentative="1">
+      <w:start w:val="1"/>
+      <w:numFmt w:val="bullet"/>
+      <w:lvlText w:val="o"/>
+      <w:lvlJc w:val="left"/>
+      <w:pPr>
+        <w:ind w:left="6120" w:hanging="360"/>
+      </w:pPr>
+      <w:rPr>
+        <w:rFonts w:ascii="Courier New" w:hAnsi="Courier New" w:cs="Courier New" w:hint="default"/>
+      </w:rPr>
+    </w:lvl>
+    <w:lvl w:ilvl="8" w:tplc="0C0A0005" w:tentative="1">
+      <w:start w:val="1"/>
+      <w:numFmt w:val="bullet"/>
+      <w:lvlText w:val=""/>
+      <w:lvlJc w:val="left"/>
+      <w:pPr>
+        <w:ind w:left="6840" w:hanging="360"/>
+      </w:pPr>
+      <w:rPr>
+        <w:rFonts w:ascii="Wingdings" w:hAnsi="Wingdings" w:hint="default"/>
+      </w:rPr>
+    </w:lvl>
+  </w:abstractNum>
+  <w:abstractNum w:abstractNumId="3">
     <w:nsid w:val="7E4D1728"/>
     <w:multiLevelType w:val="multilevel"/>
     <w:tmpl w:val="0C0A001F"/>
@@ -698,6 +1437,119 @@
       <w:pPr>
         <w:ind w:left="4320" w:hanging="1440"/>
       </w:pPr>
+    </w:lvl>
+  </w:abstractNum>
+  <w:abstractNum w:abstractNumId="4">
+    <w:nsid w:val="7F5E0002"/>
+    <w:multiLevelType w:val="hybridMultilevel"/>
+    <w:tmpl w:val="21A2CAD8"/>
+    <w:lvl w:ilvl="0" w:tplc="0C0A0001">
+      <w:start w:val="1"/>
+      <w:numFmt w:val="bullet"/>
+      <w:lvlText w:val=""/>
+      <w:lvlJc w:val="left"/>
+      <w:pPr>
+        <w:ind w:left="720" w:hanging="360"/>
+      </w:pPr>
+      <w:rPr>
+        <w:rFonts w:ascii="Symbol" w:hAnsi="Symbol" w:hint="default"/>
+      </w:rPr>
+    </w:lvl>
+    <w:lvl w:ilvl="1" w:tplc="0C0A0003" w:tentative="1">
+      <w:start w:val="1"/>
+      <w:numFmt w:val="bullet"/>
+      <w:lvlText w:val="o"/>
+      <w:lvlJc w:val="left"/>
+      <w:pPr>
+        <w:ind w:left="1440" w:hanging="360"/>
+      </w:pPr>
+      <w:rPr>
+        <w:rFonts w:ascii="Courier New" w:hAnsi="Courier New" w:cs="Courier New" w:hint="default"/>
+      </w:rPr>
+    </w:lvl>
+    <w:lvl w:ilvl="2" w:tplc="0C0A0005" w:tentative="1">
+      <w:start w:val="1"/>
+      <w:numFmt w:val="bullet"/>
+      <w:lvlText w:val=""/>
+      <w:lvlJc w:val="left"/>
+      <w:pPr>
+        <w:ind w:left="2160" w:hanging="360"/>
+      </w:pPr>
+      <w:rPr>
+        <w:rFonts w:ascii="Wingdings" w:hAnsi="Wingdings" w:hint="default"/>
+      </w:rPr>
+    </w:lvl>
+    <w:lvl w:ilvl="3" w:tplc="0C0A0001" w:tentative="1">
+      <w:start w:val="1"/>
+      <w:numFmt w:val="bullet"/>
+      <w:lvlText w:val=""/>
+      <w:lvlJc w:val="left"/>
+      <w:pPr>
+        <w:ind w:left="2880" w:hanging="360"/>
+      </w:pPr>
+      <w:rPr>
+        <w:rFonts w:ascii="Symbol" w:hAnsi="Symbol" w:hint="default"/>
+      </w:rPr>
+    </w:lvl>
+    <w:lvl w:ilvl="4" w:tplc="0C0A0003" w:tentative="1">
+      <w:start w:val="1"/>
+      <w:numFmt w:val="bullet"/>
+      <w:lvlText w:val="o"/>
+      <w:lvlJc w:val="left"/>
+      <w:pPr>
+        <w:ind w:left="3600" w:hanging="360"/>
+      </w:pPr>
+      <w:rPr>
+        <w:rFonts w:ascii="Courier New" w:hAnsi="Courier New" w:cs="Courier New" w:hint="default"/>
+      </w:rPr>
+    </w:lvl>
+    <w:lvl w:ilvl="5" w:tplc="0C0A0005" w:tentative="1">
+      <w:start w:val="1"/>
+      <w:numFmt w:val="bullet"/>
+      <w:lvlText w:val=""/>
+      <w:lvlJc w:val="left"/>
+      <w:pPr>
+        <w:ind w:left="4320" w:hanging="360"/>
+      </w:pPr>
+      <w:rPr>
+        <w:rFonts w:ascii="Wingdings" w:hAnsi="Wingdings" w:hint="default"/>
+      </w:rPr>
+    </w:lvl>
+    <w:lvl w:ilvl="6" w:tplc="0C0A0001" w:tentative="1">
+      <w:start w:val="1"/>
+      <w:numFmt w:val="bullet"/>
+      <w:lvlText w:val=""/>
+      <w:lvlJc w:val="left"/>
+      <w:pPr>
+        <w:ind w:left="5040" w:hanging="360"/>
+      </w:pPr>
+      <w:rPr>
+        <w:rFonts w:ascii="Symbol" w:hAnsi="Symbol" w:hint="default"/>
+      </w:rPr>
+    </w:lvl>
+    <w:lvl w:ilvl="7" w:tplc="0C0A0003" w:tentative="1">
+      <w:start w:val="1"/>
+      <w:numFmt w:val="bullet"/>
+      <w:lvlText w:val="o"/>
+      <w:lvlJc w:val="left"/>
+      <w:pPr>
+        <w:ind w:left="5760" w:hanging="360"/>
+      </w:pPr>
+      <w:rPr>
+        <w:rFonts w:ascii="Courier New" w:hAnsi="Courier New" w:cs="Courier New" w:hint="default"/>
+      </w:rPr>
+    </w:lvl>
+    <w:lvl w:ilvl="8" w:tplc="0C0A0005" w:tentative="1">
+      <w:start w:val="1"/>
+      <w:numFmt w:val="bullet"/>
+      <w:lvlText w:val=""/>
+      <w:lvlJc w:val="left"/>
+      <w:pPr>
+        <w:ind w:left="6480" w:hanging="360"/>
+      </w:pPr>
+      <w:rPr>
+        <w:rFonts w:ascii="Wingdings" w:hAnsi="Wingdings" w:hint="default"/>
+      </w:rPr>
     </w:lvl>
   </w:abstractNum>
   <w:num w:numId="1">
@@ -707,6 +1559,12 @@
     <w:abstractNumId w:val="0"/>
   </w:num>
   <w:num w:numId="3">
+    <w:abstractNumId w:val="3"/>
+  </w:num>
+  <w:num w:numId="4">
+    <w:abstractNumId w:val="4"/>
+  </w:num>
+  <w:num w:numId="5">
     <w:abstractNumId w:val="2"/>
   </w:num>
 </w:numbering>

</xml_diff>